<commit_message>
Modified the file Time Budgeting & Recording.docx On the part of Time recording system and added the Time expenditure report part.
</commit_message>
<xml_diff>
--- a/doc/Project Plan/Time Budgeting & Recording.docx
+++ b/doc/Project Plan/Time Budgeting & Recording.docx
@@ -8,7 +8,7 @@
         <w:ind w:firstLine="255"/>
         <w:textAlignment w:val="baseline"/>
         <w:rPr>
-          <w:rFonts w:ascii="Arial" w:eastAsia="PMingLiU" w:hAnsi="Arial" w:cs="Arial" w:hint="eastAsia"/>
+          <w:rFonts w:ascii="Arial" w:eastAsia="PMingLiU" w:hAnsi="Arial" w:cs="Arial"/>
           <w:color w:val="000000"/>
           <w:kern w:val="0"/>
           <w:sz w:val="23"/>
@@ -70,7 +70,7 @@
         <w:ind w:leftChars="0"/>
         <w:textAlignment w:val="baseline"/>
         <w:rPr>
-          <w:rFonts w:ascii="Arial" w:eastAsia="PMingLiU" w:hAnsi="Arial" w:cs="Arial" w:hint="eastAsia"/>
+          <w:rFonts w:ascii="Arial" w:eastAsia="PMingLiU" w:hAnsi="Arial" w:cs="Arial"/>
           <w:color w:val="000000"/>
           <w:kern w:val="0"/>
           <w:sz w:val="23"/>
@@ -115,7 +115,27 @@
           <w:sz w:val="23"/>
           <w:szCs w:val="23"/>
         </w:rPr>
-        <w:t>project. For example we will make use of approximately 20 hours on the project plan.</w:t>
+        <w:t xml:space="preserve">project. For example </w:t>
+      </w:r>
+      <w:r>
+        <w:rPr>
+          <w:rFonts w:ascii="Arial" w:eastAsia="PMingLiU" w:hAnsi="Arial" w:cs="Arial" w:hint="eastAsia"/>
+          <w:color w:val="000000"/>
+          <w:kern w:val="0"/>
+          <w:sz w:val="23"/>
+          <w:szCs w:val="23"/>
+        </w:rPr>
+        <w:t xml:space="preserve">we are in a group of five and </w:t>
+      </w:r>
+      <w:r>
+        <w:rPr>
+          <w:rFonts w:ascii="Arial" w:eastAsia="PMingLiU" w:hAnsi="Arial" w:cs="Arial"/>
+          <w:color w:val="000000"/>
+          <w:kern w:val="0"/>
+          <w:sz w:val="23"/>
+          <w:szCs w:val="23"/>
+        </w:rPr>
+        <w:t>we will make use of approximately 20 hours on the project plan.</w:t>
       </w:r>
     </w:p>
     <w:p>
@@ -129,7 +149,7 @@
         <w:ind w:leftChars="0"/>
         <w:textAlignment w:val="baseline"/>
         <w:rPr>
-          <w:rFonts w:ascii="Arial" w:eastAsia="PMingLiU" w:hAnsi="Arial" w:cs="Arial" w:hint="eastAsia"/>
+          <w:rFonts w:ascii="Arial" w:eastAsia="PMingLiU" w:hAnsi="Arial" w:cs="Arial"/>
           <w:color w:val="000000"/>
           <w:kern w:val="0"/>
           <w:sz w:val="23"/>
@@ -168,7 +188,7 @@
         <w:ind w:leftChars="0"/>
         <w:textAlignment w:val="baseline"/>
         <w:rPr>
-          <w:rFonts w:ascii="Arial" w:eastAsia="PMingLiU" w:hAnsi="Arial" w:cs="Arial" w:hint="eastAsia"/>
+          <w:rFonts w:ascii="Arial" w:eastAsia="PMingLiU" w:hAnsi="Arial" w:cs="Arial"/>
           <w:color w:val="000000"/>
           <w:kern w:val="0"/>
           <w:sz w:val="23"/>
@@ -207,7 +227,7 @@
         <w:ind w:leftChars="0"/>
         <w:textAlignment w:val="baseline"/>
         <w:rPr>
-          <w:rFonts w:ascii="Arial" w:eastAsia="PMingLiU" w:hAnsi="Arial" w:cs="Arial" w:hint="eastAsia"/>
+          <w:rFonts w:ascii="Arial" w:eastAsia="PMingLiU" w:hAnsi="Arial" w:cs="Arial"/>
           <w:color w:val="000000"/>
           <w:kern w:val="0"/>
           <w:sz w:val="23"/>
@@ -246,7 +266,7 @@
         <w:ind w:leftChars="0"/>
         <w:textAlignment w:val="baseline"/>
         <w:rPr>
-          <w:rFonts w:ascii="Arial" w:eastAsia="PMingLiU" w:hAnsi="Arial" w:cs="Arial" w:hint="eastAsia"/>
+          <w:rFonts w:ascii="Arial" w:eastAsia="PMingLiU" w:hAnsi="Arial" w:cs="Arial"/>
           <w:color w:val="000000"/>
           <w:kern w:val="0"/>
           <w:sz w:val="23"/>
@@ -271,7 +291,7 @@
         <w:ind w:leftChars="0" w:left="360"/>
         <w:textAlignment w:val="baseline"/>
         <w:rPr>
-          <w:rFonts w:ascii="Arial" w:eastAsia="PMingLiU" w:hAnsi="Arial" w:cs="Arial" w:hint="eastAsia"/>
+          <w:rFonts w:ascii="Arial" w:eastAsia="PMingLiU" w:hAnsi="Arial" w:cs="Arial"/>
           <w:color w:val="000000"/>
           <w:kern w:val="0"/>
           <w:sz w:val="23"/>
@@ -286,7 +306,7 @@
         <w:ind w:leftChars="0" w:left="0"/>
         <w:textAlignment w:val="baseline"/>
         <w:rPr>
-          <w:rFonts w:ascii="Arial" w:eastAsia="PMingLiU" w:hAnsi="Arial" w:cs="Arial" w:hint="eastAsia"/>
+          <w:rFonts w:ascii="Arial" w:eastAsia="PMingLiU" w:hAnsi="Arial" w:cs="Arial"/>
           <w:color w:val="000000"/>
           <w:kern w:val="0"/>
           <w:sz w:val="23"/>
@@ -356,7 +376,87 @@
           <w:sz w:val="23"/>
           <w:szCs w:val="23"/>
         </w:rPr>
-        <w:t>Each of us will make use of our own log book. When start working on a task we will record the title of the task, starting time, ending time, actual duration and the expected duration in a form of table to make the record clear.</w:t>
+        <w:t>Each of us will make use of our own log book</w:t>
+      </w:r>
+      <w:r>
+        <w:rPr>
+          <w:rFonts w:ascii="Arial" w:eastAsia="PMingLiU" w:hAnsi="Arial" w:cs="Arial" w:hint="eastAsia"/>
+          <w:color w:val="000000"/>
+          <w:kern w:val="0"/>
+          <w:sz w:val="23"/>
+          <w:szCs w:val="23"/>
+        </w:rPr>
+        <w:t xml:space="preserve"> as our timesheet</w:t>
+      </w:r>
+      <w:r>
+        <w:rPr>
+          <w:rFonts w:ascii="Arial" w:eastAsia="PMingLiU" w:hAnsi="Arial" w:cs="Arial"/>
+          <w:color w:val="000000"/>
+          <w:kern w:val="0"/>
+          <w:sz w:val="23"/>
+          <w:szCs w:val="23"/>
+        </w:rPr>
+        <w:t xml:space="preserve">. When </w:t>
+      </w:r>
+      <w:r>
+        <w:rPr>
+          <w:rFonts w:ascii="Arial" w:eastAsia="PMingLiU" w:hAnsi="Arial" w:cs="Arial" w:hint="eastAsia"/>
+          <w:color w:val="000000"/>
+          <w:kern w:val="0"/>
+          <w:sz w:val="23"/>
+          <w:szCs w:val="23"/>
+        </w:rPr>
+        <w:t xml:space="preserve">we </w:t>
+      </w:r>
+      <w:r>
+        <w:rPr>
+          <w:rFonts w:ascii="Arial" w:eastAsia="PMingLiU" w:hAnsi="Arial" w:cs="Arial"/>
+          <w:color w:val="000000"/>
+          <w:kern w:val="0"/>
+          <w:sz w:val="23"/>
+          <w:szCs w:val="23"/>
+        </w:rPr>
+        <w:t>start working on a task we will record the</w:t>
+      </w:r>
+      <w:r>
+        <w:rPr>
+          <w:rFonts w:ascii="Arial" w:eastAsia="PMingLiU" w:hAnsi="Arial" w:cs="Arial" w:hint="eastAsia"/>
+          <w:color w:val="000000"/>
+          <w:kern w:val="0"/>
+          <w:sz w:val="23"/>
+          <w:szCs w:val="23"/>
+        </w:rPr>
+        <w:t xml:space="preserve"> task number,</w:t>
+      </w:r>
+      <w:r>
+        <w:rPr>
+          <w:rFonts w:ascii="Arial" w:eastAsia="PMingLiU" w:hAnsi="Arial" w:cs="Arial"/>
+          <w:color w:val="000000"/>
+          <w:kern w:val="0"/>
+          <w:sz w:val="23"/>
+          <w:szCs w:val="23"/>
+        </w:rPr>
+        <w:t xml:space="preserve"> title of the task, starting time, ending time, actual duration and the expected duration in a form of table to make the record clear</w:t>
+      </w:r>
+      <w:r>
+        <w:rPr>
+          <w:rFonts w:ascii="Arial" w:eastAsia="PMingLiU" w:hAnsi="Arial" w:cs="Arial" w:hint="eastAsia"/>
+          <w:color w:val="000000"/>
+          <w:kern w:val="0"/>
+          <w:sz w:val="23"/>
+          <w:szCs w:val="23"/>
+        </w:rPr>
+        <w:t xml:space="preserve"> and to check whether we have overspend the time on a task</w:t>
+      </w:r>
+      <w:r>
+        <w:rPr>
+          <w:rFonts w:ascii="Arial" w:eastAsia="PMingLiU" w:hAnsi="Arial" w:cs="Arial"/>
+          <w:color w:val="000000"/>
+          <w:kern w:val="0"/>
+          <w:sz w:val="23"/>
+          <w:szCs w:val="23"/>
+        </w:rPr>
+        <w:t>.</w:t>
       </w:r>
     </w:p>
     <w:p>
@@ -379,123 +479,589 @@
       </w:pPr>
       <w:r>
         <w:rPr>
-          <w:rFonts w:ascii="Arial" w:eastAsia="PMingLiU" w:hAnsi="Arial" w:cs="Arial"/>
-          <w:color w:val="000000"/>
-          <w:kern w:val="0"/>
-          <w:sz w:val="23"/>
-          <w:szCs w:val="23"/>
-        </w:rPr>
-        <w:t xml:space="preserve">We don’t have a specified person to be the time manager but during our each formal meeting we will report and review our </w:t>
-      </w:r>
-      <w:r>
-        <w:rPr>
-          <w:rFonts w:ascii="Arial" w:eastAsia="PMingLiU" w:hAnsi="Arial" w:cs="Arial" w:hint="eastAsia"/>
-          <w:color w:val="000000"/>
-          <w:kern w:val="0"/>
-          <w:sz w:val="23"/>
-          <w:szCs w:val="23"/>
-        </w:rPr>
-        <w:t xml:space="preserve">own </w:t>
-      </w:r>
-      <w:r>
-        <w:rPr>
-          <w:rFonts w:ascii="Arial" w:eastAsia="PMingLiU" w:hAnsi="Arial" w:cs="Arial"/>
-          <w:color w:val="000000"/>
-          <w:kern w:val="0"/>
-          <w:sz w:val="23"/>
-          <w:szCs w:val="23"/>
-        </w:rPr>
-        <w:t>progress</w:t>
-      </w:r>
-      <w:r>
-        <w:rPr>
-          <w:rFonts w:ascii="Arial" w:eastAsia="PMingLiU" w:hAnsi="Arial" w:cs="Arial" w:hint="eastAsia"/>
-          <w:color w:val="000000"/>
-          <w:kern w:val="0"/>
-          <w:sz w:val="23"/>
-          <w:szCs w:val="23"/>
-        </w:rPr>
-        <w:t xml:space="preserve"> </w:t>
-      </w:r>
-      <w:r>
-        <w:rPr>
-          <w:rFonts w:ascii="Arial" w:eastAsia="PMingLiU" w:hAnsi="Arial" w:cs="Arial" w:hint="eastAsia"/>
-          <w:color w:val="000000"/>
-          <w:kern w:val="0"/>
-          <w:sz w:val="23"/>
-          <w:szCs w:val="23"/>
-        </w:rPr>
-        <w:t>and</w:t>
-      </w:r>
-      <w:r>
-        <w:rPr>
-          <w:rFonts w:ascii="Arial" w:eastAsia="PMingLiU" w:hAnsi="Arial" w:cs="Arial"/>
-          <w:color w:val="000000"/>
-          <w:kern w:val="0"/>
-          <w:sz w:val="23"/>
-          <w:szCs w:val="23"/>
-        </w:rPr>
-        <w:t xml:space="preserve"> the time spent </w:t>
-      </w:r>
-      <w:r>
-        <w:rPr>
-          <w:rFonts w:ascii="Arial" w:eastAsia="PMingLiU" w:hAnsi="Arial" w:cs="Arial" w:hint="eastAsia"/>
-          <w:color w:val="000000"/>
-          <w:kern w:val="0"/>
-          <w:sz w:val="23"/>
-          <w:szCs w:val="23"/>
-        </w:rPr>
-        <w:t xml:space="preserve">with the whole team </w:t>
-      </w:r>
-      <w:r>
-        <w:rPr>
-          <w:rFonts w:ascii="Arial" w:eastAsia="PMingLiU" w:hAnsi="Arial" w:cs="Arial"/>
-          <w:color w:val="000000"/>
-          <w:kern w:val="0"/>
-          <w:sz w:val="23"/>
-          <w:szCs w:val="23"/>
-        </w:rPr>
-        <w:t xml:space="preserve">in order </w:t>
-      </w:r>
-      <w:r>
-        <w:rPr>
-          <w:rFonts w:ascii="Arial" w:eastAsia="PMingLiU" w:hAnsi="Arial" w:cs="Arial" w:hint="eastAsia"/>
-          <w:color w:val="000000"/>
-          <w:kern w:val="0"/>
-          <w:sz w:val="23"/>
-          <w:szCs w:val="23"/>
-        </w:rPr>
-        <w:t xml:space="preserve">to </w:t>
-      </w:r>
-      <w:r>
-        <w:rPr>
-          <w:rFonts w:ascii="Arial" w:eastAsia="PMingLiU" w:hAnsi="Arial" w:cs="Arial" w:hint="eastAsia"/>
-          <w:color w:val="000000"/>
-          <w:kern w:val="0"/>
-          <w:sz w:val="23"/>
-          <w:szCs w:val="23"/>
-        </w:rPr>
-        <w:t xml:space="preserve">monitor the team progress </w:t>
-      </w:r>
-      <w:r>
-        <w:rPr>
-          <w:rFonts w:ascii="Arial" w:eastAsia="PMingLiU" w:hAnsi="Arial" w:cs="Arial" w:hint="eastAsia"/>
-          <w:color w:val="000000"/>
-          <w:kern w:val="0"/>
-          <w:sz w:val="23"/>
-          <w:szCs w:val="23"/>
-        </w:rPr>
-        <w:t>construct</w:t>
-      </w:r>
-      <w:r>
-        <w:rPr>
-          <w:rFonts w:ascii="Arial" w:eastAsia="PMingLiU" w:hAnsi="Arial" w:cs="Arial"/>
-          <w:color w:val="000000"/>
-          <w:kern w:val="0"/>
-          <w:sz w:val="23"/>
-          <w:szCs w:val="23"/>
-        </w:rPr>
-        <w:t xml:space="preserve"> a better plan for the time and tasks allocation for the upcoming tasks.</w:t>
+          <w:rFonts w:ascii="Arial" w:eastAsia="PMingLiU" w:hAnsi="Arial" w:cs="Arial" w:hint="eastAsia"/>
+          <w:color w:val="000000"/>
+          <w:kern w:val="0"/>
+          <w:sz w:val="23"/>
+          <w:szCs w:val="23"/>
+        </w:rPr>
+        <w:t xml:space="preserve">A time manager will be assigned with the responsibilities of monitoring the time spent, operate and maintain the data and summarize the data into the end-of-project report in order to provide a clear image of the information related to the time spent, for example average time spent on task or overall time spent for each team member. While each of the team member have the responsibility to report their time </w:t>
+      </w:r>
+      <w:r>
+        <w:rPr>
+          <w:rFonts w:ascii="Arial" w:eastAsia="PMingLiU" w:hAnsi="Arial" w:cs="Arial"/>
+          <w:color w:val="000000"/>
+          <w:kern w:val="0"/>
+          <w:sz w:val="23"/>
+          <w:szCs w:val="23"/>
+        </w:rPr>
+        <w:t>expenditure</w:t>
+      </w:r>
+      <w:r>
+        <w:rPr>
+          <w:rFonts w:ascii="Arial" w:eastAsia="PMingLiU" w:hAnsi="Arial" w:cs="Arial" w:hint="eastAsia"/>
+          <w:color w:val="000000"/>
+          <w:kern w:val="0"/>
+          <w:sz w:val="23"/>
+          <w:szCs w:val="23"/>
+        </w:rPr>
+        <w:t xml:space="preserve"> and </w:t>
+      </w:r>
+      <w:r>
+        <w:rPr>
+          <w:rFonts w:ascii="Arial" w:eastAsia="PMingLiU" w:hAnsi="Arial" w:cs="Arial"/>
+          <w:color w:val="000000"/>
+          <w:kern w:val="0"/>
+          <w:sz w:val="23"/>
+          <w:szCs w:val="23"/>
+        </w:rPr>
+        <w:t>effort</w:t>
+      </w:r>
+      <w:r>
+        <w:rPr>
+          <w:rFonts w:ascii="Arial" w:eastAsia="PMingLiU" w:hAnsi="Arial" w:cs="Arial" w:hint="eastAsia"/>
+          <w:color w:val="000000"/>
+          <w:kern w:val="0"/>
+          <w:sz w:val="23"/>
+          <w:szCs w:val="23"/>
+        </w:rPr>
+        <w:t xml:space="preserve"> of the week</w:t>
+      </w:r>
+      <w:r>
+        <w:rPr>
+          <w:rFonts w:ascii="Arial" w:eastAsia="PMingLiU" w:hAnsi="Arial" w:cs="Arial" w:hint="eastAsia"/>
+          <w:color w:val="000000"/>
+          <w:kern w:val="0"/>
+          <w:sz w:val="23"/>
+          <w:szCs w:val="23"/>
+        </w:rPr>
+        <w:t xml:space="preserve"> and the time manager will record those data or collect the report from the team members and generate a weekly time spent report</w:t>
+      </w:r>
+      <w:r>
+        <w:rPr>
+          <w:rFonts w:ascii="Arial" w:eastAsia="PMingLiU" w:hAnsi="Arial" w:cs="Arial" w:hint="eastAsia"/>
+          <w:color w:val="000000"/>
+          <w:kern w:val="0"/>
+          <w:sz w:val="23"/>
+          <w:szCs w:val="23"/>
+        </w:rPr>
+        <w:t xml:space="preserve">, while the form of </w:t>
+      </w:r>
+      <w:r>
+        <w:rPr>
+          <w:rFonts w:ascii="Arial" w:eastAsia="PMingLiU" w:hAnsi="Arial" w:cs="Arial" w:hint="eastAsia"/>
+          <w:color w:val="000000"/>
+          <w:kern w:val="0"/>
+          <w:sz w:val="23"/>
+          <w:szCs w:val="23"/>
+        </w:rPr>
+        <w:t xml:space="preserve">team member </w:t>
+      </w:r>
+      <w:r>
+        <w:rPr>
+          <w:rFonts w:ascii="Arial" w:eastAsia="PMingLiU" w:hAnsi="Arial" w:cs="Arial" w:hint="eastAsia"/>
+          <w:color w:val="000000"/>
+          <w:kern w:val="0"/>
+          <w:sz w:val="23"/>
+          <w:szCs w:val="23"/>
+        </w:rPr>
+        <w:t>reporting will be defined in the latter part.</w:t>
+      </w:r>
+    </w:p>
+    <w:p>
+      <w:pPr>
+        <w:pStyle w:val="a3"/>
+        <w:widowControl/>
+        <w:numPr>
+          <w:ilvl w:val="0"/>
+          <w:numId w:val="2"/>
+        </w:numPr>
+        <w:ind w:leftChars="0"/>
+        <w:textAlignment w:val="baseline"/>
+        <w:rPr>
+          <w:rFonts w:ascii="Arial" w:eastAsia="PMingLiU" w:hAnsi="Arial" w:cs="Arial" w:hint="eastAsia"/>
+          <w:color w:val="000000"/>
+          <w:kern w:val="0"/>
+          <w:sz w:val="23"/>
+          <w:szCs w:val="23"/>
+        </w:rPr>
+      </w:pPr>
+      <w:r>
+        <w:rPr>
+          <w:rFonts w:ascii="Arial" w:eastAsia="PMingLiU" w:hAnsi="Arial" w:cs="Arial" w:hint="eastAsia"/>
+          <w:color w:val="000000"/>
+          <w:kern w:val="0"/>
+          <w:sz w:val="23"/>
+          <w:szCs w:val="23"/>
+        </w:rPr>
+        <w:t xml:space="preserve">During half-way and end-of-project the time manager will try to compare the initial time allocation with the actually time spent by </w:t>
+      </w:r>
+      <w:r>
+        <w:rPr>
+          <w:rFonts w:ascii="Arial" w:eastAsia="PMingLiU" w:hAnsi="Arial" w:cs="Arial"/>
+          <w:color w:val="000000"/>
+          <w:kern w:val="0"/>
+          <w:sz w:val="23"/>
+          <w:szCs w:val="23"/>
+        </w:rPr>
+        <w:t>summarizing</w:t>
+      </w:r>
+      <w:r>
+        <w:rPr>
+          <w:rFonts w:ascii="Arial" w:eastAsia="PMingLiU" w:hAnsi="Arial" w:cs="Arial" w:hint="eastAsia"/>
+          <w:color w:val="000000"/>
+          <w:kern w:val="0"/>
+          <w:sz w:val="23"/>
+          <w:szCs w:val="23"/>
+        </w:rPr>
+        <w:t xml:space="preserve"> and </w:t>
+      </w:r>
+      <w:r>
+        <w:rPr>
+          <w:rFonts w:ascii="Arial" w:eastAsia="PMingLiU" w:hAnsi="Arial" w:cs="Arial" w:hint="eastAsia"/>
+          <w:color w:val="000000"/>
+          <w:kern w:val="0"/>
+          <w:sz w:val="23"/>
+          <w:szCs w:val="23"/>
+        </w:rPr>
+        <w:t>data mining on the p</w:t>
+      </w:r>
+      <w:r>
+        <w:rPr>
+          <w:rFonts w:ascii="Arial" w:eastAsia="PMingLiU" w:hAnsi="Arial" w:cs="Arial" w:hint="eastAsia"/>
+          <w:color w:val="000000"/>
+          <w:kern w:val="0"/>
+          <w:sz w:val="23"/>
+          <w:szCs w:val="23"/>
+        </w:rPr>
+        <w:t>revious weekly time spent report</w:t>
+      </w:r>
+      <w:r>
+        <w:rPr>
+          <w:rFonts w:ascii="Arial" w:eastAsia="PMingLiU" w:hAnsi="Arial" w:cs="Arial" w:hint="eastAsia"/>
+          <w:color w:val="000000"/>
+          <w:kern w:val="0"/>
+          <w:sz w:val="23"/>
+          <w:szCs w:val="23"/>
+        </w:rPr>
+        <w:t>.</w:t>
+      </w:r>
+    </w:p>
+    <w:p>
+      <w:pPr>
+        <w:widowControl/>
+        <w:textAlignment w:val="baseline"/>
+        <w:rPr>
+          <w:rFonts w:ascii="Arial" w:eastAsia="PMingLiU" w:hAnsi="Arial" w:cs="Arial" w:hint="eastAsia"/>
+          <w:color w:val="000000"/>
+          <w:kern w:val="0"/>
+          <w:sz w:val="23"/>
+          <w:szCs w:val="23"/>
+        </w:rPr>
+      </w:pPr>
+    </w:p>
+    <w:p>
+      <w:pPr>
+        <w:widowControl/>
+        <w:rPr>
+          <w:rFonts w:ascii="Arial" w:eastAsia="PMingLiU" w:hAnsi="Arial" w:cs="Arial"/>
+          <w:b/>
+          <w:color w:val="000000"/>
+          <w:kern w:val="0"/>
+          <w:sz w:val="23"/>
+          <w:szCs w:val="23"/>
+        </w:rPr>
+      </w:pPr>
+      <w:r>
+        <w:rPr>
+          <w:rFonts w:ascii="Arial" w:eastAsia="PMingLiU" w:hAnsi="Arial" w:cs="Arial"/>
+          <w:b/>
+          <w:color w:val="000000"/>
+          <w:kern w:val="0"/>
+          <w:sz w:val="23"/>
+          <w:szCs w:val="23"/>
+        </w:rPr>
+        <w:br w:type="page"/>
+      </w:r>
+    </w:p>
+    <w:p>
+      <w:pPr>
+        <w:widowControl/>
+        <w:textAlignment w:val="baseline"/>
+        <w:rPr>
+          <w:rFonts w:ascii="Arial" w:eastAsia="PMingLiU" w:hAnsi="Arial" w:cs="Arial" w:hint="eastAsia"/>
+          <w:b/>
+          <w:color w:val="000000"/>
+          <w:kern w:val="0"/>
+          <w:sz w:val="23"/>
+          <w:szCs w:val="23"/>
+        </w:rPr>
+      </w:pPr>
+      <w:r>
+        <w:rPr>
+          <w:rFonts w:ascii="Arial" w:eastAsia="PMingLiU" w:hAnsi="Arial" w:cs="Arial" w:hint="eastAsia"/>
+          <w:b/>
+          <w:color w:val="000000"/>
+          <w:kern w:val="0"/>
+          <w:sz w:val="23"/>
+          <w:szCs w:val="23"/>
+        </w:rPr>
+        <w:lastRenderedPageBreak/>
+        <w:t>Time Expenditure Reporting</w:t>
+      </w:r>
+    </w:p>
+    <w:p>
+      <w:pPr>
+        <w:pStyle w:val="a3"/>
+        <w:widowControl/>
+        <w:numPr>
+          <w:ilvl w:val="0"/>
+          <w:numId w:val="2"/>
+        </w:numPr>
+        <w:ind w:leftChars="0"/>
+        <w:textAlignment w:val="baseline"/>
+        <w:rPr>
+          <w:rFonts w:ascii="Arial" w:eastAsia="PMingLiU" w:hAnsi="Arial" w:cs="Arial" w:hint="eastAsia"/>
+          <w:color w:val="000000"/>
+          <w:kern w:val="0"/>
+          <w:sz w:val="23"/>
+          <w:szCs w:val="23"/>
+        </w:rPr>
+      </w:pPr>
+      <w:r>
+        <w:rPr>
+          <w:rFonts w:ascii="Arial" w:eastAsia="PMingLiU" w:hAnsi="Arial" w:cs="Arial" w:hint="eastAsia"/>
+          <w:color w:val="000000"/>
+          <w:kern w:val="0"/>
+          <w:sz w:val="23"/>
+          <w:szCs w:val="23"/>
+        </w:rPr>
+        <w:t>Each team member will have to report their time spent and the tasks they are still in progress or even finished to the time manager.</w:t>
+      </w:r>
+    </w:p>
+    <w:p>
+      <w:pPr>
+        <w:widowControl/>
+        <w:textAlignment w:val="baseline"/>
+        <w:rPr>
+          <w:rFonts w:ascii="Arial" w:eastAsia="PMingLiU" w:hAnsi="Arial" w:cs="Arial" w:hint="eastAsia"/>
+          <w:color w:val="000000"/>
+          <w:kern w:val="0"/>
+          <w:sz w:val="23"/>
+          <w:szCs w:val="23"/>
+        </w:rPr>
+      </w:pPr>
+    </w:p>
+    <w:p>
+      <w:pPr>
+        <w:pStyle w:val="a3"/>
+        <w:widowControl/>
+        <w:numPr>
+          <w:ilvl w:val="0"/>
+          <w:numId w:val="4"/>
+        </w:numPr>
+        <w:ind w:leftChars="0"/>
+        <w:textAlignment w:val="baseline"/>
+        <w:rPr>
+          <w:rFonts w:ascii="Arial" w:eastAsia="PMingLiU" w:hAnsi="Arial" w:cs="Arial" w:hint="eastAsia"/>
+          <w:color w:val="000000"/>
+          <w:kern w:val="0"/>
+          <w:sz w:val="23"/>
+          <w:szCs w:val="23"/>
+        </w:rPr>
+      </w:pPr>
+      <w:r>
+        <w:rPr>
+          <w:rFonts w:ascii="Arial" w:eastAsia="PMingLiU" w:hAnsi="Arial" w:cs="Arial" w:hint="eastAsia"/>
+          <w:color w:val="000000"/>
+          <w:kern w:val="0"/>
+          <w:sz w:val="23"/>
+          <w:szCs w:val="23"/>
+        </w:rPr>
+        <w:t xml:space="preserve">Show the time spent record in </w:t>
+      </w:r>
+      <w:r>
+        <w:rPr>
+          <w:rFonts w:ascii="Arial" w:eastAsia="PMingLiU" w:hAnsi="Arial" w:cs="Arial" w:hint="eastAsia"/>
+          <w:color w:val="000000"/>
+          <w:kern w:val="0"/>
+          <w:sz w:val="23"/>
+          <w:szCs w:val="23"/>
+        </w:rPr>
+        <w:t>the log book and the effort of the week</w:t>
+      </w:r>
+      <w:r>
+        <w:rPr>
+          <w:rFonts w:ascii="Arial" w:eastAsia="PMingLiU" w:hAnsi="Arial" w:cs="Arial" w:hint="eastAsia"/>
+          <w:color w:val="000000"/>
+          <w:kern w:val="0"/>
+          <w:sz w:val="23"/>
+          <w:szCs w:val="23"/>
+        </w:rPr>
+        <w:t>.</w:t>
+      </w:r>
+    </w:p>
+    <w:p>
+      <w:pPr>
+        <w:pStyle w:val="a3"/>
+        <w:widowControl/>
+        <w:numPr>
+          <w:ilvl w:val="0"/>
+          <w:numId w:val="4"/>
+        </w:numPr>
+        <w:ind w:leftChars="0"/>
+        <w:textAlignment w:val="baseline"/>
+        <w:rPr>
+          <w:rFonts w:ascii="Arial" w:eastAsia="PMingLiU" w:hAnsi="Arial" w:cs="Arial" w:hint="eastAsia"/>
+          <w:color w:val="000000"/>
+          <w:kern w:val="0"/>
+          <w:sz w:val="23"/>
+          <w:szCs w:val="23"/>
+        </w:rPr>
+      </w:pPr>
+      <w:r>
+        <w:rPr>
+          <w:rFonts w:ascii="Arial" w:eastAsia="PMingLiU" w:hAnsi="Arial" w:cs="Arial" w:hint="eastAsia"/>
+          <w:color w:val="000000"/>
+          <w:kern w:val="0"/>
+          <w:sz w:val="23"/>
+          <w:szCs w:val="23"/>
+        </w:rPr>
+        <w:t>Provide the task code or number and the task name in order to identify the task.</w:t>
+      </w:r>
+    </w:p>
+    <w:p>
+      <w:pPr>
+        <w:pStyle w:val="a3"/>
+        <w:widowControl/>
+        <w:numPr>
+          <w:ilvl w:val="0"/>
+          <w:numId w:val="4"/>
+        </w:numPr>
+        <w:ind w:leftChars="0"/>
+        <w:textAlignment w:val="baseline"/>
+        <w:rPr>
+          <w:rFonts w:ascii="Arial" w:eastAsia="PMingLiU" w:hAnsi="Arial" w:cs="Arial" w:hint="eastAsia"/>
+          <w:color w:val="000000"/>
+          <w:kern w:val="0"/>
+          <w:sz w:val="23"/>
+          <w:szCs w:val="23"/>
+        </w:rPr>
+      </w:pPr>
+      <w:r>
+        <w:rPr>
+          <w:rFonts w:ascii="Arial" w:eastAsia="PMingLiU" w:hAnsi="Arial" w:cs="Arial" w:hint="eastAsia"/>
+          <w:color w:val="000000"/>
+          <w:kern w:val="0"/>
+          <w:sz w:val="23"/>
+          <w:szCs w:val="23"/>
+        </w:rPr>
+        <w:t>Provide some basic information of the task</w:t>
+      </w:r>
+    </w:p>
+    <w:p>
+      <w:pPr>
+        <w:pStyle w:val="a3"/>
+        <w:widowControl/>
+        <w:numPr>
+          <w:ilvl w:val="0"/>
+          <w:numId w:val="4"/>
+        </w:numPr>
+        <w:ind w:leftChars="0"/>
+        <w:textAlignment w:val="baseline"/>
+        <w:rPr>
+          <w:rFonts w:ascii="Arial" w:eastAsia="PMingLiU" w:hAnsi="Arial" w:cs="Arial" w:hint="eastAsia"/>
+          <w:color w:val="000000"/>
+          <w:kern w:val="0"/>
+          <w:sz w:val="23"/>
+          <w:szCs w:val="23"/>
+        </w:rPr>
+      </w:pPr>
+      <w:r>
+        <w:rPr>
+          <w:rFonts w:ascii="Arial" w:eastAsia="PMingLiU" w:hAnsi="Arial" w:cs="Arial" w:hint="eastAsia"/>
+          <w:color w:val="000000"/>
+          <w:kern w:val="0"/>
+          <w:sz w:val="23"/>
+          <w:szCs w:val="23"/>
+        </w:rPr>
+        <w:t>Report the member involved and the time spent for each of them</w:t>
+      </w:r>
+    </w:p>
+    <w:p>
+      <w:pPr>
+        <w:pStyle w:val="a3"/>
+        <w:widowControl/>
+        <w:numPr>
+          <w:ilvl w:val="0"/>
+          <w:numId w:val="4"/>
+        </w:numPr>
+        <w:ind w:leftChars="0"/>
+        <w:textAlignment w:val="baseline"/>
+        <w:rPr>
+          <w:rFonts w:ascii="Arial" w:eastAsia="PMingLiU" w:hAnsi="Arial" w:cs="Arial" w:hint="eastAsia"/>
+          <w:color w:val="000000"/>
+          <w:kern w:val="0"/>
+          <w:sz w:val="23"/>
+          <w:szCs w:val="23"/>
+        </w:rPr>
+      </w:pPr>
+      <w:r>
+        <w:rPr>
+          <w:rFonts w:ascii="Arial" w:eastAsia="PMingLiU" w:hAnsi="Arial" w:cs="Arial" w:hint="eastAsia"/>
+          <w:color w:val="000000"/>
+          <w:kern w:val="0"/>
+          <w:sz w:val="23"/>
+          <w:szCs w:val="23"/>
+        </w:rPr>
+        <w:t>Report the starting time, ending time an</w:t>
+      </w:r>
+      <w:r>
+        <w:rPr>
+          <w:rFonts w:ascii="Arial" w:eastAsia="PMingLiU" w:hAnsi="Arial" w:cs="Arial"/>
+          <w:color w:val="000000"/>
+          <w:kern w:val="0"/>
+          <w:sz w:val="23"/>
+          <w:szCs w:val="23"/>
+        </w:rPr>
+        <w:t>d actual</w:t>
+      </w:r>
+      <w:r>
+        <w:rPr>
+          <w:rFonts w:ascii="Arial" w:eastAsia="PMingLiU" w:hAnsi="Arial" w:cs="Arial" w:hint="eastAsia"/>
+          <w:color w:val="000000"/>
+          <w:kern w:val="0"/>
+          <w:sz w:val="23"/>
+          <w:szCs w:val="23"/>
+        </w:rPr>
+        <w:t xml:space="preserve"> time spent and expected time spent which can be in the form of verbal, words or even </w:t>
+      </w:r>
+      <w:r>
+        <w:rPr>
+          <w:rFonts w:ascii="Arial" w:eastAsia="PMingLiU" w:hAnsi="Arial" w:cs="Arial"/>
+          <w:color w:val="000000"/>
+          <w:kern w:val="0"/>
+          <w:sz w:val="23"/>
+          <w:szCs w:val="23"/>
+        </w:rPr>
+        <w:t>graphical</w:t>
+      </w:r>
+      <w:r>
+        <w:rPr>
+          <w:rFonts w:ascii="Arial" w:eastAsia="PMingLiU" w:hAnsi="Arial" w:cs="Arial" w:hint="eastAsia"/>
+          <w:color w:val="000000"/>
+          <w:kern w:val="0"/>
+          <w:sz w:val="23"/>
+          <w:szCs w:val="23"/>
+        </w:rPr>
+        <w:t>.</w:t>
+      </w:r>
+    </w:p>
+    <w:p>
+      <w:pPr>
+        <w:pStyle w:val="a3"/>
+        <w:widowControl/>
+        <w:numPr>
+          <w:ilvl w:val="0"/>
+          <w:numId w:val="4"/>
+        </w:numPr>
+        <w:ind w:leftChars="0"/>
+        <w:textAlignment w:val="baseline"/>
+        <w:rPr>
+          <w:rFonts w:ascii="Arial" w:eastAsia="PMingLiU" w:hAnsi="Arial" w:cs="Arial" w:hint="eastAsia"/>
+          <w:color w:val="000000"/>
+          <w:kern w:val="0"/>
+          <w:sz w:val="23"/>
+          <w:szCs w:val="23"/>
+        </w:rPr>
+      </w:pPr>
+      <w:r>
+        <w:rPr>
+          <w:rFonts w:ascii="Arial" w:eastAsia="PMingLiU" w:hAnsi="Arial" w:cs="Arial" w:hint="eastAsia"/>
+          <w:color w:val="000000"/>
+          <w:kern w:val="0"/>
+          <w:sz w:val="23"/>
+          <w:szCs w:val="23"/>
+        </w:rPr>
+        <w:t>Report the progress of the task. (In progress / Finished)</w:t>
+      </w:r>
+    </w:p>
+    <w:p>
+      <w:pPr>
+        <w:pStyle w:val="a3"/>
+        <w:widowControl/>
+        <w:numPr>
+          <w:ilvl w:val="0"/>
+          <w:numId w:val="4"/>
+        </w:numPr>
+        <w:ind w:leftChars="0"/>
+        <w:textAlignment w:val="baseline"/>
+        <w:rPr>
+          <w:rFonts w:ascii="Arial" w:eastAsia="PMingLiU" w:hAnsi="Arial" w:cs="Arial" w:hint="eastAsia"/>
+          <w:color w:val="000000"/>
+          <w:kern w:val="0"/>
+          <w:sz w:val="23"/>
+          <w:szCs w:val="23"/>
+        </w:rPr>
+      </w:pPr>
+      <w:r>
+        <w:rPr>
+          <w:rFonts w:ascii="Arial" w:eastAsia="PMingLiU" w:hAnsi="Arial" w:cs="Arial" w:hint="eastAsia"/>
+          <w:color w:val="000000"/>
+          <w:kern w:val="0"/>
+          <w:sz w:val="23"/>
+          <w:szCs w:val="23"/>
+        </w:rPr>
+        <w:t xml:space="preserve">Extra notes for the task (Delay on </w:t>
+      </w:r>
+      <w:r>
+        <w:rPr>
+          <w:rFonts w:ascii="Arial" w:eastAsia="PMingLiU" w:hAnsi="Arial" w:cs="Arial"/>
+          <w:color w:val="000000"/>
+          <w:kern w:val="0"/>
+          <w:sz w:val="23"/>
+          <w:szCs w:val="23"/>
+        </w:rPr>
+        <w:t>finishing</w:t>
+      </w:r>
+      <w:r>
+        <w:rPr>
+          <w:rFonts w:ascii="Arial" w:eastAsia="PMingLiU" w:hAnsi="Arial" w:cs="Arial" w:hint="eastAsia"/>
+          <w:color w:val="000000"/>
+          <w:kern w:val="0"/>
+          <w:sz w:val="23"/>
+          <w:szCs w:val="23"/>
+        </w:rPr>
+        <w:t xml:space="preserve"> a task and the affect on the whole project)</w:t>
+      </w:r>
+    </w:p>
+    <w:p>
+      <w:pPr>
+        <w:pStyle w:val="a3"/>
+        <w:widowControl/>
+        <w:numPr>
+          <w:ilvl w:val="0"/>
+          <w:numId w:val="4"/>
+        </w:numPr>
+        <w:ind w:leftChars="0"/>
+        <w:textAlignment w:val="baseline"/>
+        <w:rPr>
+          <w:rFonts w:ascii="Arial" w:eastAsia="PMingLiU" w:hAnsi="Arial" w:cs="Arial"/>
+          <w:color w:val="000000"/>
+          <w:kern w:val="0"/>
+          <w:sz w:val="23"/>
+          <w:szCs w:val="23"/>
+        </w:rPr>
+      </w:pPr>
+      <w:r>
+        <w:rPr>
+          <w:rFonts w:ascii="Arial" w:eastAsia="PMingLiU" w:hAnsi="Arial" w:cs="Arial" w:hint="eastAsia"/>
+          <w:color w:val="000000"/>
+          <w:kern w:val="0"/>
+          <w:sz w:val="23"/>
+          <w:szCs w:val="23"/>
+        </w:rPr>
+        <w:t>Supervisor will be signing for the record in the log book and time manager will record and accumulate all the data reported by a team member.</w:t>
       </w:r>
     </w:p>
     <w:sectPr>
@@ -508,9 +1074,136 @@
 </w:document>
 </file>
 
+<file path=word/endnotes.xml><?xml version="1.0" encoding="utf-8"?>
+<w:endnotes xmlns:ve="http://schemas.openxmlformats.org/markup-compatibility/2006" xmlns:o="urn:schemas-microsoft-com:office:office" xmlns:r="http://schemas.openxmlformats.org/officeDocument/2006/relationships" xmlns:m="http://schemas.openxmlformats.org/officeDocument/2006/math" xmlns:v="urn:schemas-microsoft-com:vml" xmlns:wp="http://schemas.openxmlformats.org/drawingml/2006/wordprocessingDrawing" xmlns:w10="urn:schemas-microsoft-com:office:word" xmlns:w="http://schemas.openxmlformats.org/wordprocessingml/2006/main" xmlns:wne="http://schemas.microsoft.com/office/word/2006/wordml">
+  <w:endnote w:type="separator" w:id="-1">
+    <w:p>
+      <w:r>
+        <w:separator/>
+      </w:r>
+    </w:p>
+  </w:endnote>
+  <w:endnote w:type="continuationSeparator" w:id="0">
+    <w:p>
+      <w:r>
+        <w:continuationSeparator/>
+      </w:r>
+    </w:p>
+  </w:endnote>
+</w:endnotes>
+</file>
+
+<file path=word/footnotes.xml><?xml version="1.0" encoding="utf-8"?>
+<w:footnotes xmlns:ve="http://schemas.openxmlformats.org/markup-compatibility/2006" xmlns:o="urn:schemas-microsoft-com:office:office" xmlns:r="http://schemas.openxmlformats.org/officeDocument/2006/relationships" xmlns:m="http://schemas.openxmlformats.org/officeDocument/2006/math" xmlns:v="urn:schemas-microsoft-com:vml" xmlns:wp="http://schemas.openxmlformats.org/drawingml/2006/wordprocessingDrawing" xmlns:w10="urn:schemas-microsoft-com:office:word" xmlns:w="http://schemas.openxmlformats.org/wordprocessingml/2006/main" xmlns:wne="http://schemas.microsoft.com/office/word/2006/wordml">
+  <w:footnote w:type="separator" w:id="-1">
+    <w:p>
+      <w:r>
+        <w:separator/>
+      </w:r>
+    </w:p>
+  </w:footnote>
+  <w:footnote w:type="continuationSeparator" w:id="0">
+    <w:p>
+      <w:r>
+        <w:continuationSeparator/>
+      </w:r>
+    </w:p>
+  </w:footnote>
+</w:footnotes>
+</file>
+
 <file path=word/numbering.xml><?xml version="1.0" encoding="utf-8"?>
 <w:numbering xmlns:ve="http://schemas.openxmlformats.org/markup-compatibility/2006" xmlns:o="urn:schemas-microsoft-com:office:office" xmlns:r="http://schemas.openxmlformats.org/officeDocument/2006/relationships" xmlns:m="http://schemas.openxmlformats.org/officeDocument/2006/math" xmlns:v="urn:schemas-microsoft-com:vml" xmlns:wp="http://schemas.openxmlformats.org/drawingml/2006/wordprocessingDrawing" xmlns:w10="urn:schemas-microsoft-com:office:word" xmlns:w="http://schemas.openxmlformats.org/wordprocessingml/2006/main" xmlns:wne="http://schemas.microsoft.com/office/word/2006/wordml">
   <w:abstractNum w:abstractNumId="0">
+    <w:nsid w:val="050E17F9"/>
+    <w:multiLevelType w:val="hybridMultilevel"/>
+    <w:tmpl w:val="F8EC19BA"/>
+    <w:lvl w:ilvl="0" w:tplc="341688F0">
+      <w:start w:val="1"/>
+      <w:numFmt w:val="decimal"/>
+      <w:lvlText w:val="%1."/>
+      <w:lvlJc w:val="left"/>
+      <w:pPr>
+        <w:ind w:left="720" w:hanging="360"/>
+      </w:pPr>
+      <w:rPr>
+        <w:rFonts w:hint="default"/>
+      </w:rPr>
+    </w:lvl>
+    <w:lvl w:ilvl="1" w:tplc="04090019" w:tentative="1">
+      <w:start w:val="1"/>
+      <w:numFmt w:val="ideographTraditional"/>
+      <w:lvlText w:val="%2、"/>
+      <w:lvlJc w:val="left"/>
+      <w:pPr>
+        <w:ind w:left="1320" w:hanging="480"/>
+      </w:pPr>
+    </w:lvl>
+    <w:lvl w:ilvl="2" w:tplc="0409001B" w:tentative="1">
+      <w:start w:val="1"/>
+      <w:numFmt w:val="lowerRoman"/>
+      <w:lvlText w:val="%3."/>
+      <w:lvlJc w:val="right"/>
+      <w:pPr>
+        <w:ind w:left="1800" w:hanging="480"/>
+      </w:pPr>
+    </w:lvl>
+    <w:lvl w:ilvl="3" w:tplc="0409000F" w:tentative="1">
+      <w:start w:val="1"/>
+      <w:numFmt w:val="decimal"/>
+      <w:lvlText w:val="%4."/>
+      <w:lvlJc w:val="left"/>
+      <w:pPr>
+        <w:ind w:left="2280" w:hanging="480"/>
+      </w:pPr>
+    </w:lvl>
+    <w:lvl w:ilvl="4" w:tplc="04090019" w:tentative="1">
+      <w:start w:val="1"/>
+      <w:numFmt w:val="ideographTraditional"/>
+      <w:lvlText w:val="%5、"/>
+      <w:lvlJc w:val="left"/>
+      <w:pPr>
+        <w:ind w:left="2760" w:hanging="480"/>
+      </w:pPr>
+    </w:lvl>
+    <w:lvl w:ilvl="5" w:tplc="0409001B" w:tentative="1">
+      <w:start w:val="1"/>
+      <w:numFmt w:val="lowerRoman"/>
+      <w:lvlText w:val="%6."/>
+      <w:lvlJc w:val="right"/>
+      <w:pPr>
+        <w:ind w:left="3240" w:hanging="480"/>
+      </w:pPr>
+    </w:lvl>
+    <w:lvl w:ilvl="6" w:tplc="0409000F" w:tentative="1">
+      <w:start w:val="1"/>
+      <w:numFmt w:val="decimal"/>
+      <w:lvlText w:val="%7."/>
+      <w:lvlJc w:val="left"/>
+      <w:pPr>
+        <w:ind w:left="3720" w:hanging="480"/>
+      </w:pPr>
+    </w:lvl>
+    <w:lvl w:ilvl="7" w:tplc="04090019" w:tentative="1">
+      <w:start w:val="1"/>
+      <w:numFmt w:val="ideographTraditional"/>
+      <w:lvlText w:val="%8、"/>
+      <w:lvlJc w:val="left"/>
+      <w:pPr>
+        <w:ind w:left="4200" w:hanging="480"/>
+      </w:pPr>
+    </w:lvl>
+    <w:lvl w:ilvl="8" w:tplc="0409001B" w:tentative="1">
+      <w:start w:val="1"/>
+      <w:numFmt w:val="lowerRoman"/>
+      <w:lvlText w:val="%9."/>
+      <w:lvlJc w:val="right"/>
+      <w:pPr>
+        <w:ind w:left="4680" w:hanging="480"/>
+      </w:pPr>
+    </w:lvl>
+  </w:abstractNum>
+  <w:abstractNum w:abstractNumId="1">
     <w:nsid w:val="1D5D2A4B"/>
     <w:multiLevelType w:val="hybridMultilevel"/>
     <w:tmpl w:val="8F0AE016"/>
@@ -622,7 +1315,7 @@
       </w:rPr>
     </w:lvl>
   </w:abstractNum>
-  <w:abstractNum w:abstractNumId="1">
+  <w:abstractNum w:abstractNumId="2">
     <w:nsid w:val="4623668E"/>
     <w:multiLevelType w:val="hybridMultilevel"/>
     <w:tmpl w:val="B6FA259E"/>
@@ -734,11 +1427,106 @@
       </w:rPr>
     </w:lvl>
   </w:abstractNum>
+  <w:abstractNum w:abstractNumId="3">
+    <w:nsid w:val="531C261A"/>
+    <w:multiLevelType w:val="hybridMultilevel"/>
+    <w:tmpl w:val="285CCA00"/>
+    <w:lvl w:ilvl="0" w:tplc="AE64C9C6">
+      <w:start w:val="1"/>
+      <w:numFmt w:val="decimal"/>
+      <w:lvlText w:val="%1."/>
+      <w:lvlJc w:val="left"/>
+      <w:pPr>
+        <w:ind w:left="360" w:hanging="360"/>
+      </w:pPr>
+      <w:rPr>
+        <w:rFonts w:hint="default"/>
+      </w:rPr>
+    </w:lvl>
+    <w:lvl w:ilvl="1" w:tplc="04090019" w:tentative="1">
+      <w:start w:val="1"/>
+      <w:numFmt w:val="ideographTraditional"/>
+      <w:lvlText w:val="%2、"/>
+      <w:lvlJc w:val="left"/>
+      <w:pPr>
+        <w:ind w:left="960" w:hanging="480"/>
+      </w:pPr>
+    </w:lvl>
+    <w:lvl w:ilvl="2" w:tplc="0409001B" w:tentative="1">
+      <w:start w:val="1"/>
+      <w:numFmt w:val="lowerRoman"/>
+      <w:lvlText w:val="%3."/>
+      <w:lvlJc w:val="right"/>
+      <w:pPr>
+        <w:ind w:left="1440" w:hanging="480"/>
+      </w:pPr>
+    </w:lvl>
+    <w:lvl w:ilvl="3" w:tplc="0409000F" w:tentative="1">
+      <w:start w:val="1"/>
+      <w:numFmt w:val="decimal"/>
+      <w:lvlText w:val="%4."/>
+      <w:lvlJc w:val="left"/>
+      <w:pPr>
+        <w:ind w:left="1920" w:hanging="480"/>
+      </w:pPr>
+    </w:lvl>
+    <w:lvl w:ilvl="4" w:tplc="04090019" w:tentative="1">
+      <w:start w:val="1"/>
+      <w:numFmt w:val="ideographTraditional"/>
+      <w:lvlText w:val="%5、"/>
+      <w:lvlJc w:val="left"/>
+      <w:pPr>
+        <w:ind w:left="2400" w:hanging="480"/>
+      </w:pPr>
+    </w:lvl>
+    <w:lvl w:ilvl="5" w:tplc="0409001B" w:tentative="1">
+      <w:start w:val="1"/>
+      <w:numFmt w:val="lowerRoman"/>
+      <w:lvlText w:val="%6."/>
+      <w:lvlJc w:val="right"/>
+      <w:pPr>
+        <w:ind w:left="2880" w:hanging="480"/>
+      </w:pPr>
+    </w:lvl>
+    <w:lvl w:ilvl="6" w:tplc="0409000F" w:tentative="1">
+      <w:start w:val="1"/>
+      <w:numFmt w:val="decimal"/>
+      <w:lvlText w:val="%7."/>
+      <w:lvlJc w:val="left"/>
+      <w:pPr>
+        <w:ind w:left="3360" w:hanging="480"/>
+      </w:pPr>
+    </w:lvl>
+    <w:lvl w:ilvl="7" w:tplc="04090019" w:tentative="1">
+      <w:start w:val="1"/>
+      <w:numFmt w:val="ideographTraditional"/>
+      <w:lvlText w:val="%8、"/>
+      <w:lvlJc w:val="left"/>
+      <w:pPr>
+        <w:ind w:left="3840" w:hanging="480"/>
+      </w:pPr>
+    </w:lvl>
+    <w:lvl w:ilvl="8" w:tplc="0409001B" w:tentative="1">
+      <w:start w:val="1"/>
+      <w:numFmt w:val="lowerRoman"/>
+      <w:lvlText w:val="%9."/>
+      <w:lvlJc w:val="right"/>
+      <w:pPr>
+        <w:ind w:left="4320" w:hanging="480"/>
+      </w:pPr>
+    </w:lvl>
+  </w:abstractNum>
   <w:num w:numId="1">
+    <w:abstractNumId w:val="1"/>
+  </w:num>
+  <w:num w:numId="2">
+    <w:abstractNumId w:val="2"/>
+  </w:num>
+  <w:num w:numId="3">
     <w:abstractNumId w:val="0"/>
   </w:num>
-  <w:num w:numId="2">
-    <w:abstractNumId w:val="1"/>
+  <w:num w:numId="4">
+    <w:abstractNumId w:val="3"/>
   </w:num>
 </w:numbering>
 </file>
@@ -941,6 +1729,70 @@
     <w:pPr>
       <w:ind w:leftChars="200" w:left="480"/>
     </w:pPr>
+  </w:style>
+  <w:style w:type="paragraph" w:styleId="a4">
+    <w:name w:val="header"/>
+    <w:basedOn w:val="a"/>
+    <w:link w:val="a5"/>
+    <w:uiPriority w:val="99"/>
+    <w:semiHidden/>
+    <w:unhideWhenUsed/>
+    <w:rsid w:val="0005301B"/>
+    <w:pPr>
+      <w:tabs>
+        <w:tab w:val="center" w:pos="4513"/>
+        <w:tab w:val="right" w:pos="9026"/>
+      </w:tabs>
+      <w:snapToGrid w:val="0"/>
+    </w:pPr>
+    <w:rPr>
+      <w:sz w:val="20"/>
+      <w:szCs w:val="20"/>
+    </w:rPr>
+  </w:style>
+  <w:style w:type="character" w:customStyle="1" w:styleId="a5">
+    <w:name w:val="頁首 字元"/>
+    <w:basedOn w:val="a0"/>
+    <w:link w:val="a4"/>
+    <w:uiPriority w:val="99"/>
+    <w:semiHidden/>
+    <w:rsid w:val="0005301B"/>
+    <w:rPr>
+      <w:sz w:val="20"/>
+      <w:szCs w:val="20"/>
+    </w:rPr>
+  </w:style>
+  <w:style w:type="paragraph" w:styleId="a6">
+    <w:name w:val="footer"/>
+    <w:basedOn w:val="a"/>
+    <w:link w:val="a7"/>
+    <w:uiPriority w:val="99"/>
+    <w:semiHidden/>
+    <w:unhideWhenUsed/>
+    <w:rsid w:val="0005301B"/>
+    <w:pPr>
+      <w:tabs>
+        <w:tab w:val="center" w:pos="4513"/>
+        <w:tab w:val="right" w:pos="9026"/>
+      </w:tabs>
+      <w:snapToGrid w:val="0"/>
+    </w:pPr>
+    <w:rPr>
+      <w:sz w:val="20"/>
+      <w:szCs w:val="20"/>
+    </w:rPr>
+  </w:style>
+  <w:style w:type="character" w:customStyle="1" w:styleId="a7">
+    <w:name w:val="頁尾 字元"/>
+    <w:basedOn w:val="a0"/>
+    <w:link w:val="a6"/>
+    <w:uiPriority w:val="99"/>
+    <w:semiHidden/>
+    <w:rsid w:val="0005301B"/>
+    <w:rPr>
+      <w:sz w:val="20"/>
+      <w:szCs w:val="20"/>
+    </w:rPr>
   </w:style>
 </w:styles>
 </file>

</xml_diff>

<commit_message>
Modified the file Time Budgeting & Recording.docx Added the format of the Table of Time expenditure report
</commit_message>
<xml_diff>
--- a/doc/Project Plan/Time Budgeting & Recording.docx
+++ b/doc/Project Plan/Time Budgeting & Recording.docx
@@ -5,7 +5,6 @@
     <w:p>
       <w:pPr>
         <w:widowControl/>
-        <w:ind w:firstLine="255"/>
         <w:textAlignment w:val="baseline"/>
         <w:rPr>
           <w:rFonts w:ascii="Arial" w:eastAsia="PMingLiU" w:hAnsi="Arial" w:cs="Arial"/>
@@ -85,7 +84,17 @@
           <w:sz w:val="23"/>
           <w:szCs w:val="23"/>
         </w:rPr>
-        <w:t>Basically, for most of the task0 we assign the time proportio</w:t>
+        <w:t>Basically, for most of the task</w:t>
+      </w:r>
+      <w:r>
+        <w:rPr>
+          <w:rFonts w:ascii="Arial" w:eastAsia="PMingLiU" w:hAnsi="Arial" w:cs="Arial"/>
+          <w:color w:val="000000"/>
+          <w:kern w:val="0"/>
+          <w:sz w:val="23"/>
+          <w:szCs w:val="23"/>
+        </w:rPr>
+        <w:t xml:space="preserve"> we assign the time proportio</w:t>
       </w:r>
       <w:r>
         <w:rPr>
@@ -301,6 +310,32 @@
     </w:p>
     <w:p>
       <w:pPr>
+        <w:widowControl/>
+        <w:rPr>
+          <w:rFonts w:ascii="Arial" w:eastAsia="PMingLiU" w:hAnsi="Arial" w:cs="Arial"/>
+          <w:b/>
+          <w:bCs/>
+          <w:color w:val="000000"/>
+          <w:kern w:val="0"/>
+          <w:sz w:val="23"/>
+          <w:szCs w:val="23"/>
+        </w:rPr>
+      </w:pPr>
+      <w:r>
+        <w:rPr>
+          <w:rFonts w:ascii="Arial" w:eastAsia="PMingLiU" w:hAnsi="Arial" w:cs="Arial"/>
+          <w:b/>
+          <w:bCs/>
+          <w:color w:val="000000"/>
+          <w:kern w:val="0"/>
+          <w:sz w:val="23"/>
+          <w:szCs w:val="23"/>
+        </w:rPr>
+        <w:br w:type="page"/>
+      </w:r>
+    </w:p>
+    <w:p>
+      <w:pPr>
         <w:pStyle w:val="a3"/>
         <w:widowControl/>
         <w:ind w:leftChars="0" w:left="0"/>
@@ -323,6 +358,7 @@
           <w:sz w:val="23"/>
           <w:szCs w:val="23"/>
         </w:rPr>
+        <w:lastRenderedPageBreak/>
         <w:t>Time</w:t>
       </w:r>
       <w:r>
@@ -426,17 +462,77 @@
           <w:sz w:val="23"/>
           <w:szCs w:val="23"/>
         </w:rPr>
-        <w:t xml:space="preserve"> task number,</w:t>
-      </w:r>
-      <w:r>
-        <w:rPr>
-          <w:rFonts w:ascii="Arial" w:eastAsia="PMingLiU" w:hAnsi="Arial" w:cs="Arial"/>
-          <w:color w:val="000000"/>
-          <w:kern w:val="0"/>
-          <w:sz w:val="23"/>
-          <w:szCs w:val="23"/>
-        </w:rPr>
-        <w:t xml:space="preserve"> title of the task, starting time, ending time, actual duration and the expected duration in a form of table to make the record clear</w:t>
+        <w:t xml:space="preserve"> task </w:t>
+      </w:r>
+      <w:r>
+        <w:rPr>
+          <w:rFonts w:ascii="Arial" w:eastAsia="PMingLiU" w:hAnsi="Arial" w:cs="Arial" w:hint="eastAsia"/>
+          <w:color w:val="000000"/>
+          <w:kern w:val="0"/>
+          <w:sz w:val="23"/>
+          <w:szCs w:val="23"/>
+        </w:rPr>
+        <w:t xml:space="preserve">code or </w:t>
+      </w:r>
+      <w:r>
+        <w:rPr>
+          <w:rFonts w:ascii="Arial" w:eastAsia="PMingLiU" w:hAnsi="Arial" w:cs="Arial" w:hint="eastAsia"/>
+          <w:color w:val="000000"/>
+          <w:kern w:val="0"/>
+          <w:sz w:val="23"/>
+          <w:szCs w:val="23"/>
+        </w:rPr>
+        <w:t>number,</w:t>
+      </w:r>
+      <w:r>
+        <w:rPr>
+          <w:rFonts w:ascii="Arial" w:eastAsia="PMingLiU" w:hAnsi="Arial" w:cs="Arial"/>
+          <w:color w:val="000000"/>
+          <w:kern w:val="0"/>
+          <w:sz w:val="23"/>
+          <w:szCs w:val="23"/>
+        </w:rPr>
+        <w:t xml:space="preserve"> title of the task, starting time, ending time, actual duration</w:t>
+      </w:r>
+      <w:r>
+        <w:rPr>
+          <w:rFonts w:ascii="Arial" w:eastAsia="PMingLiU" w:hAnsi="Arial" w:cs="Arial" w:hint="eastAsia"/>
+          <w:color w:val="000000"/>
+          <w:kern w:val="0"/>
+          <w:sz w:val="23"/>
+          <w:szCs w:val="23"/>
+        </w:rPr>
+        <w:t xml:space="preserve">, subtotal duration, progress of the task, </w:t>
+      </w:r>
+      <w:r>
+        <w:rPr>
+          <w:rFonts w:ascii="Arial" w:eastAsia="PMingLiU" w:hAnsi="Arial" w:cs="Arial"/>
+          <w:color w:val="000000"/>
+          <w:kern w:val="0"/>
+          <w:sz w:val="23"/>
+          <w:szCs w:val="23"/>
+        </w:rPr>
+        <w:t>expected duration</w:t>
+      </w:r>
+      <w:r>
+        <w:rPr>
+          <w:rFonts w:ascii="Arial" w:eastAsia="PMingLiU" w:hAnsi="Arial" w:cs="Arial" w:hint="eastAsia"/>
+          <w:color w:val="000000"/>
+          <w:kern w:val="0"/>
+          <w:sz w:val="23"/>
+          <w:szCs w:val="23"/>
+        </w:rPr>
+        <w:t xml:space="preserve"> and the notes for the task</w:t>
+      </w:r>
+      <w:r>
+        <w:rPr>
+          <w:rFonts w:ascii="Arial" w:eastAsia="PMingLiU" w:hAnsi="Arial" w:cs="Arial"/>
+          <w:color w:val="000000"/>
+          <w:kern w:val="0"/>
+          <w:sz w:val="23"/>
+          <w:szCs w:val="23"/>
+        </w:rPr>
+        <w:t xml:space="preserve"> in a form of table to make the record clear</w:t>
       </w:r>
       <w:r>
         <w:rPr>
@@ -458,6 +554,626 @@
         </w:rPr>
         <w:t>.</w:t>
       </w:r>
+    </w:p>
+    <w:p>
+      <w:pPr>
+        <w:pStyle w:val="a3"/>
+        <w:widowControl/>
+        <w:ind w:leftChars="0" w:left="360"/>
+        <w:textAlignment w:val="baseline"/>
+        <w:rPr>
+          <w:rFonts w:ascii="Arial" w:eastAsia="PMingLiU" w:hAnsi="Arial" w:cs="Arial" w:hint="eastAsia"/>
+          <w:color w:val="000000"/>
+          <w:kern w:val="0"/>
+          <w:sz w:val="23"/>
+          <w:szCs w:val="23"/>
+        </w:rPr>
+      </w:pPr>
+      <w:r>
+        <w:rPr>
+          <w:rFonts w:ascii="Arial" w:eastAsia="PMingLiU" w:hAnsi="Arial" w:cs="Arial" w:hint="eastAsia"/>
+          <w:color w:val="000000"/>
+          <w:kern w:val="0"/>
+          <w:sz w:val="23"/>
+          <w:szCs w:val="23"/>
+        </w:rPr>
+        <w:t>Format of the Table:</w:t>
+      </w:r>
+    </w:p>
+    <w:tbl>
+      <w:tblPr>
+        <w:tblStyle w:val="a8"/>
+        <w:tblW w:w="0" w:type="auto"/>
+        <w:tblInd w:w="360" w:type="dxa"/>
+        <w:tblLook w:val="04A0"/>
+      </w:tblPr>
+      <w:tblGrid>
+        <w:gridCol w:w="988"/>
+        <w:gridCol w:w="732"/>
+        <w:gridCol w:w="820"/>
+        <w:gridCol w:w="733"/>
+        <w:gridCol w:w="1106"/>
+        <w:gridCol w:w="1137"/>
+        <w:gridCol w:w="1117"/>
+        <w:gridCol w:w="1334"/>
+        <w:gridCol w:w="915"/>
+      </w:tblGrid>
+      <w:tr>
+        <w:tc>
+          <w:tcPr>
+            <w:tcW w:w="1085" w:type="dxa"/>
+          </w:tcPr>
+          <w:p>
+            <w:pPr>
+              <w:pStyle w:val="a3"/>
+              <w:widowControl/>
+              <w:ind w:leftChars="0" w:left="0"/>
+              <w:textAlignment w:val="baseline"/>
+              <w:rPr>
+                <w:rFonts w:ascii="Arial" w:eastAsia="PMingLiU" w:hAnsi="Arial" w:cs="Arial"/>
+                <w:color w:val="000000"/>
+                <w:kern w:val="0"/>
+                <w:sz w:val="23"/>
+                <w:szCs w:val="23"/>
+              </w:rPr>
+            </w:pPr>
+            <w:r>
+              <w:rPr>
+                <w:rFonts w:ascii="Arial" w:eastAsia="PMingLiU" w:hAnsi="Arial" w:cs="Arial" w:hint="eastAsia"/>
+                <w:color w:val="000000"/>
+                <w:kern w:val="0"/>
+                <w:sz w:val="23"/>
+                <w:szCs w:val="23"/>
+              </w:rPr>
+              <w:t>Code / No.</w:t>
+            </w:r>
+          </w:p>
+        </w:tc>
+        <w:tc>
+          <w:tcPr>
+            <w:tcW w:w="768" w:type="dxa"/>
+          </w:tcPr>
+          <w:p>
+            <w:pPr>
+              <w:pStyle w:val="a3"/>
+              <w:widowControl/>
+              <w:ind w:leftChars="0" w:left="0"/>
+              <w:textAlignment w:val="baseline"/>
+              <w:rPr>
+                <w:rFonts w:ascii="Arial" w:eastAsia="PMingLiU" w:hAnsi="Arial" w:cs="Arial"/>
+                <w:color w:val="000000"/>
+                <w:kern w:val="0"/>
+                <w:sz w:val="23"/>
+                <w:szCs w:val="23"/>
+              </w:rPr>
+            </w:pPr>
+            <w:r>
+              <w:rPr>
+                <w:rFonts w:ascii="Arial" w:eastAsia="PMingLiU" w:hAnsi="Arial" w:cs="Arial" w:hint="eastAsia"/>
+                <w:color w:val="000000"/>
+                <w:kern w:val="0"/>
+                <w:sz w:val="23"/>
+                <w:szCs w:val="23"/>
+              </w:rPr>
+              <w:t>Title</w:t>
+            </w:r>
+          </w:p>
+        </w:tc>
+        <w:tc>
+          <w:tcPr>
+            <w:tcW w:w="872" w:type="dxa"/>
+          </w:tcPr>
+          <w:p>
+            <w:pPr>
+              <w:pStyle w:val="a3"/>
+              <w:widowControl/>
+              <w:ind w:leftChars="0" w:left="0"/>
+              <w:textAlignment w:val="baseline"/>
+              <w:rPr>
+                <w:rFonts w:ascii="Arial" w:eastAsia="PMingLiU" w:hAnsi="Arial" w:cs="Arial"/>
+                <w:color w:val="000000"/>
+                <w:kern w:val="0"/>
+                <w:sz w:val="23"/>
+                <w:szCs w:val="23"/>
+              </w:rPr>
+            </w:pPr>
+            <w:r>
+              <w:rPr>
+                <w:rFonts w:ascii="Arial" w:eastAsia="PMingLiU" w:hAnsi="Arial" w:cs="Arial" w:hint="eastAsia"/>
+                <w:color w:val="000000"/>
+                <w:kern w:val="0"/>
+                <w:sz w:val="23"/>
+                <w:szCs w:val="23"/>
+              </w:rPr>
+              <w:t>Start time</w:t>
+            </w:r>
+          </w:p>
+        </w:tc>
+        <w:tc>
+          <w:tcPr>
+            <w:tcW w:w="769" w:type="dxa"/>
+          </w:tcPr>
+          <w:p>
+            <w:pPr>
+              <w:pStyle w:val="a3"/>
+              <w:widowControl/>
+              <w:ind w:leftChars="0" w:left="0"/>
+              <w:textAlignment w:val="baseline"/>
+              <w:rPr>
+                <w:rFonts w:ascii="Arial" w:eastAsia="PMingLiU" w:hAnsi="Arial" w:cs="Arial"/>
+                <w:color w:val="000000"/>
+                <w:kern w:val="0"/>
+                <w:sz w:val="23"/>
+                <w:szCs w:val="23"/>
+              </w:rPr>
+            </w:pPr>
+            <w:r>
+              <w:rPr>
+                <w:rFonts w:ascii="Arial" w:eastAsia="PMingLiU" w:hAnsi="Arial" w:cs="Arial" w:hint="eastAsia"/>
+                <w:color w:val="000000"/>
+                <w:kern w:val="0"/>
+                <w:sz w:val="23"/>
+                <w:szCs w:val="23"/>
+              </w:rPr>
+              <w:t>End time</w:t>
+            </w:r>
+          </w:p>
+        </w:tc>
+        <w:tc>
+          <w:tcPr>
+            <w:tcW w:w="1115" w:type="dxa"/>
+          </w:tcPr>
+          <w:p>
+            <w:pPr>
+              <w:pStyle w:val="a3"/>
+              <w:widowControl/>
+              <w:ind w:leftChars="0" w:left="0"/>
+              <w:textAlignment w:val="baseline"/>
+              <w:rPr>
+                <w:rFonts w:ascii="Arial" w:eastAsia="PMingLiU" w:hAnsi="Arial" w:cs="Arial"/>
+                <w:color w:val="000000"/>
+                <w:kern w:val="0"/>
+                <w:sz w:val="23"/>
+                <w:szCs w:val="23"/>
+              </w:rPr>
+            </w:pPr>
+            <w:r>
+              <w:rPr>
+                <w:rFonts w:ascii="Arial" w:eastAsia="PMingLiU" w:hAnsi="Arial" w:cs="Arial" w:hint="eastAsia"/>
+                <w:color w:val="000000"/>
+                <w:kern w:val="0"/>
+                <w:sz w:val="23"/>
+                <w:szCs w:val="23"/>
+              </w:rPr>
+              <w:t>Duration (h*)</w:t>
+            </w:r>
+          </w:p>
+        </w:tc>
+        <w:tc>
+          <w:tcPr>
+            <w:tcW w:w="770" w:type="dxa"/>
+          </w:tcPr>
+          <w:p>
+            <w:pPr>
+              <w:pStyle w:val="a3"/>
+              <w:widowControl/>
+              <w:ind w:leftChars="0" w:left="0"/>
+              <w:textAlignment w:val="baseline"/>
+              <w:rPr>
+                <w:rFonts w:ascii="Arial" w:eastAsia="PMingLiU" w:hAnsi="Arial" w:cs="Arial" w:hint="eastAsia"/>
+                <w:color w:val="000000"/>
+                <w:kern w:val="0"/>
+                <w:sz w:val="23"/>
+                <w:szCs w:val="23"/>
+              </w:rPr>
+            </w:pPr>
+            <w:r>
+              <w:rPr>
+                <w:rFonts w:ascii="Arial" w:eastAsia="PMingLiU" w:hAnsi="Arial" w:cs="Arial" w:hint="eastAsia"/>
+                <w:color w:val="000000"/>
+                <w:kern w:val="0"/>
+                <w:sz w:val="23"/>
+                <w:szCs w:val="23"/>
+              </w:rPr>
+              <w:t>Progress</w:t>
+            </w:r>
+          </w:p>
+          <w:p>
+            <w:pPr>
+              <w:pStyle w:val="a3"/>
+              <w:widowControl/>
+              <w:ind w:leftChars="0" w:left="0"/>
+              <w:textAlignment w:val="baseline"/>
+              <w:rPr>
+                <w:rFonts w:ascii="Arial" w:eastAsia="PMingLiU" w:hAnsi="Arial" w:cs="Arial" w:hint="eastAsia"/>
+                <w:color w:val="000000"/>
+                <w:kern w:val="0"/>
+                <w:sz w:val="23"/>
+                <w:szCs w:val="23"/>
+              </w:rPr>
+            </w:pPr>
+            <w:r>
+              <w:rPr>
+                <w:rFonts w:ascii="Arial" w:eastAsia="PMingLiU" w:hAnsi="Arial" w:cs="Arial" w:hint="eastAsia"/>
+                <w:color w:val="000000"/>
+                <w:kern w:val="0"/>
+                <w:sz w:val="23"/>
+                <w:szCs w:val="23"/>
+              </w:rPr>
+              <w:t>(IP / F)*</w:t>
+            </w:r>
+          </w:p>
+        </w:tc>
+        <w:tc>
+          <w:tcPr>
+            <w:tcW w:w="1142" w:type="dxa"/>
+          </w:tcPr>
+          <w:p>
+            <w:pPr>
+              <w:pStyle w:val="a3"/>
+              <w:widowControl/>
+              <w:ind w:leftChars="0" w:left="0"/>
+              <w:textAlignment w:val="baseline"/>
+              <w:rPr>
+                <w:rFonts w:ascii="Arial" w:eastAsia="PMingLiU" w:hAnsi="Arial" w:cs="Arial" w:hint="eastAsia"/>
+                <w:color w:val="000000"/>
+                <w:kern w:val="0"/>
+                <w:sz w:val="23"/>
+                <w:szCs w:val="23"/>
+              </w:rPr>
+            </w:pPr>
+            <w:r>
+              <w:rPr>
+                <w:rFonts w:ascii="Arial" w:eastAsia="PMingLiU" w:hAnsi="Arial" w:cs="Arial" w:hint="eastAsia"/>
+                <w:color w:val="000000"/>
+                <w:kern w:val="0"/>
+                <w:sz w:val="23"/>
+                <w:szCs w:val="23"/>
+              </w:rPr>
+              <w:t>Subtotal duration</w:t>
+            </w:r>
+          </w:p>
+          <w:p>
+            <w:pPr>
+              <w:pStyle w:val="a3"/>
+              <w:widowControl/>
+              <w:ind w:leftChars="0" w:left="0"/>
+              <w:textAlignment w:val="baseline"/>
+              <w:rPr>
+                <w:rFonts w:ascii="Arial" w:eastAsia="PMingLiU" w:hAnsi="Arial" w:cs="Arial"/>
+                <w:color w:val="000000"/>
+                <w:kern w:val="0"/>
+                <w:sz w:val="23"/>
+                <w:szCs w:val="23"/>
+              </w:rPr>
+            </w:pPr>
+            <w:r>
+              <w:rPr>
+                <w:rFonts w:ascii="Arial" w:eastAsia="PMingLiU" w:hAnsi="Arial" w:cs="Arial" w:hint="eastAsia"/>
+                <w:color w:val="000000"/>
+                <w:kern w:val="0"/>
+                <w:sz w:val="23"/>
+                <w:szCs w:val="23"/>
+              </w:rPr>
+              <w:t>(h*)</w:t>
+            </w:r>
+          </w:p>
+        </w:tc>
+        <w:tc>
+          <w:tcPr>
+            <w:tcW w:w="1403" w:type="dxa"/>
+          </w:tcPr>
+          <w:p>
+            <w:pPr>
+              <w:pStyle w:val="a3"/>
+              <w:widowControl/>
+              <w:ind w:leftChars="0" w:left="0"/>
+              <w:textAlignment w:val="baseline"/>
+              <w:rPr>
+                <w:rFonts w:ascii="Arial" w:eastAsia="PMingLiU" w:hAnsi="Arial" w:cs="Arial"/>
+                <w:color w:val="000000"/>
+                <w:kern w:val="0"/>
+                <w:sz w:val="23"/>
+                <w:szCs w:val="23"/>
+              </w:rPr>
+            </w:pPr>
+            <w:r>
+              <w:rPr>
+                <w:rFonts w:ascii="Arial" w:eastAsia="PMingLiU" w:hAnsi="Arial" w:cs="Arial" w:hint="eastAsia"/>
+                <w:color w:val="000000"/>
+                <w:kern w:val="0"/>
+                <w:sz w:val="23"/>
+                <w:szCs w:val="23"/>
+              </w:rPr>
+              <w:t>Expected Duration (h / NA)*</w:t>
+            </w:r>
+          </w:p>
+        </w:tc>
+        <w:tc>
+          <w:tcPr>
+            <w:tcW w:w="958" w:type="dxa"/>
+          </w:tcPr>
+          <w:p>
+            <w:pPr>
+              <w:pStyle w:val="a3"/>
+              <w:widowControl/>
+              <w:ind w:leftChars="0" w:left="0"/>
+              <w:textAlignment w:val="baseline"/>
+              <w:rPr>
+                <w:rFonts w:ascii="Arial" w:eastAsia="PMingLiU" w:hAnsi="Arial" w:cs="Arial"/>
+                <w:color w:val="000000"/>
+                <w:kern w:val="0"/>
+                <w:sz w:val="23"/>
+                <w:szCs w:val="23"/>
+              </w:rPr>
+            </w:pPr>
+            <w:r>
+              <w:rPr>
+                <w:rFonts w:ascii="Arial" w:eastAsia="PMingLiU" w:hAnsi="Arial" w:cs="Arial" w:hint="eastAsia"/>
+                <w:color w:val="000000"/>
+                <w:kern w:val="0"/>
+                <w:sz w:val="23"/>
+                <w:szCs w:val="23"/>
+              </w:rPr>
+              <w:t>Notes</w:t>
+            </w:r>
+          </w:p>
+        </w:tc>
+      </w:tr>
+      <w:tr>
+        <w:tc>
+          <w:tcPr>
+            <w:tcW w:w="1085" w:type="dxa"/>
+          </w:tcPr>
+          <w:p>
+            <w:pPr>
+              <w:pStyle w:val="a3"/>
+              <w:widowControl/>
+              <w:ind w:leftChars="0" w:left="0"/>
+              <w:textAlignment w:val="baseline"/>
+              <w:rPr>
+                <w:rFonts w:ascii="Arial" w:eastAsia="PMingLiU" w:hAnsi="Arial" w:cs="Arial"/>
+                <w:color w:val="000000"/>
+                <w:kern w:val="0"/>
+                <w:sz w:val="23"/>
+                <w:szCs w:val="23"/>
+              </w:rPr>
+            </w:pPr>
+          </w:p>
+        </w:tc>
+        <w:tc>
+          <w:tcPr>
+            <w:tcW w:w="768" w:type="dxa"/>
+          </w:tcPr>
+          <w:p>
+            <w:pPr>
+              <w:pStyle w:val="a3"/>
+              <w:widowControl/>
+              <w:ind w:leftChars="0" w:left="0"/>
+              <w:textAlignment w:val="baseline"/>
+              <w:rPr>
+                <w:rFonts w:ascii="Arial" w:eastAsia="PMingLiU" w:hAnsi="Arial" w:cs="Arial"/>
+                <w:color w:val="000000"/>
+                <w:kern w:val="0"/>
+                <w:sz w:val="23"/>
+                <w:szCs w:val="23"/>
+              </w:rPr>
+            </w:pPr>
+          </w:p>
+        </w:tc>
+        <w:tc>
+          <w:tcPr>
+            <w:tcW w:w="872" w:type="dxa"/>
+          </w:tcPr>
+          <w:p>
+            <w:pPr>
+              <w:pStyle w:val="a3"/>
+              <w:widowControl/>
+              <w:ind w:leftChars="0" w:left="0"/>
+              <w:textAlignment w:val="baseline"/>
+              <w:rPr>
+                <w:rFonts w:ascii="Arial" w:eastAsia="PMingLiU" w:hAnsi="Arial" w:cs="Arial"/>
+                <w:color w:val="000000"/>
+                <w:kern w:val="0"/>
+                <w:sz w:val="23"/>
+                <w:szCs w:val="23"/>
+              </w:rPr>
+            </w:pPr>
+          </w:p>
+        </w:tc>
+        <w:tc>
+          <w:tcPr>
+            <w:tcW w:w="769" w:type="dxa"/>
+          </w:tcPr>
+          <w:p>
+            <w:pPr>
+              <w:pStyle w:val="a3"/>
+              <w:widowControl/>
+              <w:ind w:leftChars="0" w:left="0"/>
+              <w:textAlignment w:val="baseline"/>
+              <w:rPr>
+                <w:rFonts w:ascii="Arial" w:eastAsia="PMingLiU" w:hAnsi="Arial" w:cs="Arial"/>
+                <w:color w:val="000000"/>
+                <w:kern w:val="0"/>
+                <w:sz w:val="23"/>
+                <w:szCs w:val="23"/>
+              </w:rPr>
+            </w:pPr>
+          </w:p>
+        </w:tc>
+        <w:tc>
+          <w:tcPr>
+            <w:tcW w:w="1115" w:type="dxa"/>
+          </w:tcPr>
+          <w:p>
+            <w:pPr>
+              <w:pStyle w:val="a3"/>
+              <w:widowControl/>
+              <w:ind w:leftChars="0" w:left="0"/>
+              <w:textAlignment w:val="baseline"/>
+              <w:rPr>
+                <w:rFonts w:ascii="Arial" w:eastAsia="PMingLiU" w:hAnsi="Arial" w:cs="Arial"/>
+                <w:color w:val="000000"/>
+                <w:kern w:val="0"/>
+                <w:sz w:val="23"/>
+                <w:szCs w:val="23"/>
+              </w:rPr>
+            </w:pPr>
+          </w:p>
+        </w:tc>
+        <w:tc>
+          <w:tcPr>
+            <w:tcW w:w="770" w:type="dxa"/>
+          </w:tcPr>
+          <w:p>
+            <w:pPr>
+              <w:pStyle w:val="a3"/>
+              <w:widowControl/>
+              <w:ind w:leftChars="0" w:left="0"/>
+              <w:textAlignment w:val="baseline"/>
+              <w:rPr>
+                <w:rFonts w:ascii="Arial" w:eastAsia="PMingLiU" w:hAnsi="Arial" w:cs="Arial"/>
+                <w:color w:val="000000"/>
+                <w:kern w:val="0"/>
+                <w:sz w:val="23"/>
+                <w:szCs w:val="23"/>
+              </w:rPr>
+            </w:pPr>
+          </w:p>
+        </w:tc>
+        <w:tc>
+          <w:tcPr>
+            <w:tcW w:w="1142" w:type="dxa"/>
+          </w:tcPr>
+          <w:p>
+            <w:pPr>
+              <w:pStyle w:val="a3"/>
+              <w:widowControl/>
+              <w:ind w:leftChars="0" w:left="0"/>
+              <w:textAlignment w:val="baseline"/>
+              <w:rPr>
+                <w:rFonts w:ascii="Arial" w:eastAsia="PMingLiU" w:hAnsi="Arial" w:cs="Arial"/>
+                <w:color w:val="000000"/>
+                <w:kern w:val="0"/>
+                <w:sz w:val="23"/>
+                <w:szCs w:val="23"/>
+              </w:rPr>
+            </w:pPr>
+          </w:p>
+        </w:tc>
+        <w:tc>
+          <w:tcPr>
+            <w:tcW w:w="1403" w:type="dxa"/>
+          </w:tcPr>
+          <w:p>
+            <w:pPr>
+              <w:pStyle w:val="a3"/>
+              <w:widowControl/>
+              <w:ind w:leftChars="0" w:left="0"/>
+              <w:textAlignment w:val="baseline"/>
+              <w:rPr>
+                <w:rFonts w:ascii="Arial" w:eastAsia="PMingLiU" w:hAnsi="Arial" w:cs="Arial"/>
+                <w:color w:val="000000"/>
+                <w:kern w:val="0"/>
+                <w:sz w:val="23"/>
+                <w:szCs w:val="23"/>
+              </w:rPr>
+            </w:pPr>
+          </w:p>
+        </w:tc>
+        <w:tc>
+          <w:tcPr>
+            <w:tcW w:w="958" w:type="dxa"/>
+          </w:tcPr>
+          <w:p>
+            <w:pPr>
+              <w:pStyle w:val="a3"/>
+              <w:widowControl/>
+              <w:ind w:leftChars="0" w:left="0"/>
+              <w:textAlignment w:val="baseline"/>
+              <w:rPr>
+                <w:rFonts w:ascii="Arial" w:eastAsia="PMingLiU" w:hAnsi="Arial" w:cs="Arial"/>
+                <w:color w:val="000000"/>
+                <w:kern w:val="0"/>
+                <w:sz w:val="23"/>
+                <w:szCs w:val="23"/>
+              </w:rPr>
+            </w:pPr>
+          </w:p>
+        </w:tc>
+      </w:tr>
+    </w:tbl>
+    <w:p>
+      <w:pPr>
+        <w:pStyle w:val="a3"/>
+        <w:widowControl/>
+        <w:ind w:leftChars="0" w:left="360"/>
+        <w:textAlignment w:val="baseline"/>
+        <w:rPr>
+          <w:rFonts w:ascii="Arial" w:eastAsia="PMingLiU" w:hAnsi="Arial" w:cs="Arial" w:hint="eastAsia"/>
+          <w:color w:val="000000"/>
+          <w:kern w:val="0"/>
+          <w:sz w:val="23"/>
+          <w:szCs w:val="23"/>
+        </w:rPr>
+      </w:pPr>
+      <w:r>
+        <w:rPr>
+          <w:rFonts w:ascii="Arial" w:eastAsia="PMingLiU" w:hAnsi="Arial" w:cs="Arial" w:hint="eastAsia"/>
+          <w:color w:val="000000"/>
+          <w:kern w:val="0"/>
+          <w:sz w:val="23"/>
+          <w:szCs w:val="23"/>
+        </w:rPr>
+        <w:t xml:space="preserve">P.S. </w:t>
+      </w:r>
+      <w:proofErr w:type="gramStart"/>
+      <w:r>
+        <w:rPr>
+          <w:rFonts w:ascii="Arial" w:eastAsia="PMingLiU" w:hAnsi="Arial" w:cs="Arial" w:hint="eastAsia"/>
+          <w:color w:val="000000"/>
+          <w:kern w:val="0"/>
+          <w:sz w:val="23"/>
+          <w:szCs w:val="23"/>
+        </w:rPr>
+        <w:t>h :</w:t>
+      </w:r>
+      <w:proofErr w:type="gramEnd"/>
+      <w:r>
+        <w:rPr>
+          <w:rFonts w:ascii="Arial" w:eastAsia="PMingLiU" w:hAnsi="Arial" w:cs="Arial" w:hint="eastAsia"/>
+          <w:color w:val="000000"/>
+          <w:kern w:val="0"/>
+          <w:sz w:val="23"/>
+          <w:szCs w:val="23"/>
+        </w:rPr>
+        <w:t xml:space="preserve"> hours, IP : In Progress, F : Finished, NA : Not </w:t>
+      </w:r>
+      <w:r>
+        <w:rPr>
+          <w:rFonts w:ascii="Arial" w:eastAsia="PMingLiU" w:hAnsi="Arial" w:cs="Arial"/>
+          <w:color w:val="000000"/>
+          <w:kern w:val="0"/>
+          <w:sz w:val="23"/>
+          <w:szCs w:val="23"/>
+        </w:rPr>
+        <w:t>Available</w:t>
+      </w:r>
+    </w:p>
+    <w:p>
+      <w:pPr>
+        <w:pStyle w:val="a3"/>
+        <w:widowControl/>
+        <w:ind w:leftChars="0" w:left="360"/>
+        <w:textAlignment w:val="baseline"/>
+        <w:rPr>
+          <w:rFonts w:ascii="Arial" w:eastAsia="PMingLiU" w:hAnsi="Arial" w:cs="Arial"/>
+          <w:color w:val="000000"/>
+          <w:kern w:val="0"/>
+          <w:sz w:val="23"/>
+          <w:szCs w:val="23"/>
+        </w:rPr>
+      </w:pPr>
     </w:p>
     <w:p>
       <w:pPr>
@@ -579,7 +1295,7 @@
         <w:ind w:leftChars="0"/>
         <w:textAlignment w:val="baseline"/>
         <w:rPr>
-          <w:rFonts w:ascii="Arial" w:eastAsia="PMingLiU" w:hAnsi="Arial" w:cs="Arial" w:hint="eastAsia"/>
+          <w:rFonts w:ascii="Arial" w:eastAsia="PMingLiU" w:hAnsi="Arial" w:cs="Arial"/>
           <w:color w:val="000000"/>
           <w:kern w:val="0"/>
           <w:sz w:val="23"/>
@@ -646,24 +1362,25 @@
         </w:rPr>
         <w:t>.</w:t>
       </w:r>
+    </w:p>
+    <w:p>
+      <w:pPr>
+        <w:widowControl/>
+        <w:rPr>
+          <w:rFonts w:ascii="Arial" w:eastAsia="PMingLiU" w:hAnsi="Arial" w:cs="Arial"/>
+          <w:b/>
+          <w:color w:val="000000"/>
+          <w:kern w:val="0"/>
+          <w:sz w:val="23"/>
+          <w:szCs w:val="23"/>
+        </w:rPr>
+      </w:pPr>
     </w:p>
     <w:p>
       <w:pPr>
         <w:widowControl/>
         <w:textAlignment w:val="baseline"/>
         <w:rPr>
-          <w:rFonts w:ascii="Arial" w:eastAsia="PMingLiU" w:hAnsi="Arial" w:cs="Arial" w:hint="eastAsia"/>
-          <w:color w:val="000000"/>
-          <w:kern w:val="0"/>
-          <w:sz w:val="23"/>
-          <w:szCs w:val="23"/>
-        </w:rPr>
-      </w:pPr>
-    </w:p>
-    <w:p>
-      <w:pPr>
-        <w:widowControl/>
-        <w:rPr>
           <w:rFonts w:ascii="Arial" w:eastAsia="PMingLiU" w:hAnsi="Arial" w:cs="Arial"/>
           <w:b/>
           <w:color w:val="000000"/>
@@ -674,39 +1391,13 @@
       </w:pPr>
       <w:r>
         <w:rPr>
-          <w:rFonts w:ascii="Arial" w:eastAsia="PMingLiU" w:hAnsi="Arial" w:cs="Arial"/>
+          <w:rFonts w:ascii="Arial" w:eastAsia="PMingLiU" w:hAnsi="Arial" w:cs="Arial" w:hint="eastAsia"/>
           <w:b/>
           <w:color w:val="000000"/>
           <w:kern w:val="0"/>
           <w:sz w:val="23"/>
           <w:szCs w:val="23"/>
         </w:rPr>
-        <w:br w:type="page"/>
-      </w:r>
-    </w:p>
-    <w:p>
-      <w:pPr>
-        <w:widowControl/>
-        <w:textAlignment w:val="baseline"/>
-        <w:rPr>
-          <w:rFonts w:ascii="Arial" w:eastAsia="PMingLiU" w:hAnsi="Arial" w:cs="Arial" w:hint="eastAsia"/>
-          <w:b/>
-          <w:color w:val="000000"/>
-          <w:kern w:val="0"/>
-          <w:sz w:val="23"/>
-          <w:szCs w:val="23"/>
-        </w:rPr>
-      </w:pPr>
-      <w:r>
-        <w:rPr>
-          <w:rFonts w:ascii="Arial" w:eastAsia="PMingLiU" w:hAnsi="Arial" w:cs="Arial" w:hint="eastAsia"/>
-          <w:b/>
-          <w:color w:val="000000"/>
-          <w:kern w:val="0"/>
-          <w:sz w:val="23"/>
-          <w:szCs w:val="23"/>
-        </w:rPr>
-        <w:lastRenderedPageBreak/>
         <w:t>Time Expenditure Reporting</w:t>
       </w:r>
     </w:p>
@@ -721,7 +1412,7 @@
         <w:ind w:leftChars="0"/>
         <w:textAlignment w:val="baseline"/>
         <w:rPr>
-          <w:rFonts w:ascii="Arial" w:eastAsia="PMingLiU" w:hAnsi="Arial" w:cs="Arial" w:hint="eastAsia"/>
+          <w:rFonts w:ascii="Arial" w:eastAsia="PMingLiU" w:hAnsi="Arial" w:cs="Arial"/>
           <w:color w:val="000000"/>
           <w:kern w:val="0"/>
           <w:sz w:val="23"/>
@@ -738,19 +1429,6 @@
         </w:rPr>
         <w:t>Each team member will have to report their time spent and the tasks they are still in progress or even finished to the time manager.</w:t>
       </w:r>
-    </w:p>
-    <w:p>
-      <w:pPr>
-        <w:widowControl/>
-        <w:textAlignment w:val="baseline"/>
-        <w:rPr>
-          <w:rFonts w:ascii="Arial" w:eastAsia="PMingLiU" w:hAnsi="Arial" w:cs="Arial" w:hint="eastAsia"/>
-          <w:color w:val="000000"/>
-          <w:kern w:val="0"/>
-          <w:sz w:val="23"/>
-          <w:szCs w:val="23"/>
-        </w:rPr>
-      </w:pPr>
     </w:p>
     <w:p>
       <w:pPr>
@@ -763,7 +1441,7 @@
         <w:ind w:leftChars="0"/>
         <w:textAlignment w:val="baseline"/>
         <w:rPr>
-          <w:rFonts w:ascii="Arial" w:eastAsia="PMingLiU" w:hAnsi="Arial" w:cs="Arial" w:hint="eastAsia"/>
+          <w:rFonts w:ascii="Arial" w:eastAsia="PMingLiU" w:hAnsi="Arial" w:cs="Arial"/>
           <w:color w:val="000000"/>
           <w:kern w:val="0"/>
           <w:sz w:val="23"/>
@@ -812,7 +1490,7 @@
         <w:ind w:leftChars="0"/>
         <w:textAlignment w:val="baseline"/>
         <w:rPr>
-          <w:rFonts w:ascii="Arial" w:eastAsia="PMingLiU" w:hAnsi="Arial" w:cs="Arial" w:hint="eastAsia"/>
+          <w:rFonts w:ascii="Arial" w:eastAsia="PMingLiU" w:hAnsi="Arial" w:cs="Arial"/>
           <w:color w:val="000000"/>
           <w:kern w:val="0"/>
           <w:sz w:val="23"/>
@@ -841,7 +1519,7 @@
         <w:ind w:leftChars="0"/>
         <w:textAlignment w:val="baseline"/>
         <w:rPr>
-          <w:rFonts w:ascii="Arial" w:eastAsia="PMingLiU" w:hAnsi="Arial" w:cs="Arial" w:hint="eastAsia"/>
+          <w:rFonts w:ascii="Arial" w:eastAsia="PMingLiU" w:hAnsi="Arial" w:cs="Arial"/>
           <w:color w:val="000000"/>
           <w:kern w:val="0"/>
           <w:sz w:val="23"/>
@@ -870,7 +1548,7 @@
         <w:ind w:leftChars="0"/>
         <w:textAlignment w:val="baseline"/>
         <w:rPr>
-          <w:rFonts w:ascii="Arial" w:eastAsia="PMingLiU" w:hAnsi="Arial" w:cs="Arial" w:hint="eastAsia"/>
+          <w:rFonts w:ascii="Arial" w:eastAsia="PMingLiU" w:hAnsi="Arial" w:cs="Arial"/>
           <w:color w:val="000000"/>
           <w:kern w:val="0"/>
           <w:sz w:val="23"/>
@@ -899,7 +1577,7 @@
         <w:ind w:leftChars="0"/>
         <w:textAlignment w:val="baseline"/>
         <w:rPr>
-          <w:rFonts w:ascii="Arial" w:eastAsia="PMingLiU" w:hAnsi="Arial" w:cs="Arial" w:hint="eastAsia"/>
+          <w:rFonts w:ascii="Arial" w:eastAsia="PMingLiU" w:hAnsi="Arial" w:cs="Arial"/>
           <w:color w:val="000000"/>
           <w:kern w:val="0"/>
           <w:sz w:val="23"/>
@@ -968,7 +1646,7 @@
         <w:ind w:leftChars="0"/>
         <w:textAlignment w:val="baseline"/>
         <w:rPr>
-          <w:rFonts w:ascii="Arial" w:eastAsia="PMingLiU" w:hAnsi="Arial" w:cs="Arial" w:hint="eastAsia"/>
+          <w:rFonts w:ascii="Arial" w:eastAsia="PMingLiU" w:hAnsi="Arial" w:cs="Arial"/>
           <w:color w:val="000000"/>
           <w:kern w:val="0"/>
           <w:sz w:val="23"/>
@@ -997,7 +1675,7 @@
         <w:ind w:leftChars="0"/>
         <w:textAlignment w:val="baseline"/>
         <w:rPr>
-          <w:rFonts w:ascii="Arial" w:eastAsia="PMingLiU" w:hAnsi="Arial" w:cs="Arial" w:hint="eastAsia"/>
+          <w:rFonts w:ascii="Arial" w:eastAsia="PMingLiU" w:hAnsi="Arial" w:cs="Arial"/>
           <w:color w:val="000000"/>
           <w:kern w:val="0"/>
           <w:sz w:val="23"/>
@@ -1793,6 +2471,29 @@
       <w:sz w:val="20"/>
       <w:szCs w:val="20"/>
     </w:rPr>
+  </w:style>
+  <w:style w:type="table" w:styleId="a8">
+    <w:name w:val="Table Grid"/>
+    <w:basedOn w:val="a1"/>
+    <w:uiPriority w:val="59"/>
+    <w:rsid w:val="006235BD"/>
+    <w:tblPr>
+      <w:tblInd w:w="0" w:type="dxa"/>
+      <w:tblBorders>
+        <w:top w:val="single" w:sz="4" w:space="0" w:color="auto"/>
+        <w:left w:val="single" w:sz="4" w:space="0" w:color="auto"/>
+        <w:bottom w:val="single" w:sz="4" w:space="0" w:color="auto"/>
+        <w:right w:val="single" w:sz="4" w:space="0" w:color="auto"/>
+        <w:insideH w:val="single" w:sz="4" w:space="0" w:color="auto"/>
+        <w:insideV w:val="single" w:sz="4" w:space="0" w:color="auto"/>
+      </w:tblBorders>
+      <w:tblCellMar>
+        <w:top w:w="0" w:type="dxa"/>
+        <w:left w:w="108" w:type="dxa"/>
+        <w:bottom w:w="0" w:type="dxa"/>
+        <w:right w:w="108" w:type="dxa"/>
+      </w:tblCellMar>
+    </w:tblPr>
   </w:style>
 </w:styles>
 </file>

</xml_diff>